<commit_message>
mergin con master para no generar problemas
</commit_message>
<xml_diff>
--- a/documentacion/GP8-42.docx
+++ b/documentacion/GP8-42.docx
@@ -465,8 +465,6 @@
       <w:r>
         <w:t>:</w:t>
       </w:r>
-      <w:bookmarkStart w:id="7" w:name="_GoBack"/>
-      <w:bookmarkEnd w:id="7"/>
     </w:p>
     <w:p>
       <w:pPr>
@@ -531,8 +529,8 @@
           <w:between w:val="nil"/>
         </w:pBdr>
       </w:pPr>
-      <w:bookmarkStart w:id="8" w:name="_yyrhu7ml5bea" w:colFirst="0" w:colLast="0"/>
-      <w:bookmarkEnd w:id="8"/>
+      <w:bookmarkStart w:id="7" w:name="_yyrhu7ml5bea" w:colFirst="0" w:colLast="0"/>
+      <w:bookmarkEnd w:id="7"/>
       <w:r>
         <w:t>Revisado:</w:t>
       </w:r>
@@ -698,6 +696,9 @@
               </w:pBdr>
               <w:spacing w:before="0" w:line="240" w:lineRule="auto"/>
             </w:pPr>
+            <w:r>
+              <w:t>Natalia</w:t>
+            </w:r>
           </w:p>
         </w:tc>
         <w:tc>
@@ -723,6 +724,11 @@
               </w:pBdr>
               <w:spacing w:before="0" w:line="240" w:lineRule="auto"/>
             </w:pPr>
+            <w:proofErr w:type="spellStart"/>
+            <w:r>
+              <w:t>Vytas</w:t>
+            </w:r>
+            <w:proofErr w:type="spellEnd"/>
           </w:p>
         </w:tc>
         <w:tc>
@@ -748,6 +754,9 @@
               </w:pBdr>
               <w:spacing w:before="0" w:line="240" w:lineRule="auto"/>
             </w:pPr>
+            <w:r>
+              <w:t>Todo bien</w:t>
+            </w:r>
           </w:p>
         </w:tc>
         <w:tc>
@@ -800,6 +809,14 @@
               </w:pBdr>
               <w:spacing w:before="0" w:line="240" w:lineRule="auto"/>
             </w:pPr>
+            <w:proofErr w:type="spellStart"/>
+            <w:r>
+              <w:t>Matias</w:t>
+            </w:r>
+            <w:proofErr w:type="spellEnd"/>
+            <w:r>
+              <w:t xml:space="preserve"> </w:t>
+            </w:r>
           </w:p>
         </w:tc>
         <w:tc>
@@ -825,6 +842,11 @@
               </w:pBdr>
               <w:spacing w:before="0" w:line="240" w:lineRule="auto"/>
             </w:pPr>
+            <w:proofErr w:type="spellStart"/>
+            <w:r>
+              <w:t>Rimoli</w:t>
+            </w:r>
+            <w:proofErr w:type="spellEnd"/>
           </w:p>
         </w:tc>
         <w:tc>
@@ -850,6 +872,9 @@
               </w:pBdr>
               <w:spacing w:before="0" w:line="240" w:lineRule="auto"/>
             </w:pPr>
+            <w:r>
+              <w:t>Todo bien</w:t>
+            </w:r>
           </w:p>
         </w:tc>
         <w:tc>
@@ -902,6 +927,11 @@
               </w:pBdr>
               <w:spacing w:before="0" w:line="240" w:lineRule="auto"/>
             </w:pPr>
+            <w:proofErr w:type="spellStart"/>
+            <w:r>
+              <w:t>Melany</w:t>
+            </w:r>
+            <w:proofErr w:type="spellEnd"/>
           </w:p>
         </w:tc>
         <w:tc>
@@ -927,6 +957,11 @@
               </w:pBdr>
               <w:spacing w:before="0" w:line="240" w:lineRule="auto"/>
             </w:pPr>
+            <w:proofErr w:type="spellStart"/>
+            <w:r>
+              <w:t>Pedemonte</w:t>
+            </w:r>
+            <w:proofErr w:type="spellEnd"/>
           </w:p>
         </w:tc>
         <w:tc>
@@ -952,6 +987,11 @@
               </w:pBdr>
               <w:spacing w:before="0" w:line="240" w:lineRule="auto"/>
             </w:pPr>
+            <w:r>
+              <w:t>Todo bien</w:t>
+            </w:r>
+            <w:bookmarkStart w:id="8" w:name="_GoBack"/>
+            <w:bookmarkEnd w:id="8"/>
           </w:p>
         </w:tc>
         <w:tc>

</xml_diff>